<commit_message>
modificacion de word y pdfs tambien implementar el boton en la pagina de aterrizaje para descargar el apk
</commit_message>
<xml_diff>
--- a/Documentacion/RequerimientosInvGenius/Manual_Rol_Administrador_Web.docx
+++ b/Documentacion/RequerimientosInvGenius/Manual_Rol_Administrador_Web.docx
@@ -1,6 +1,6 @@
 
 <file path=word/document.xml><?xml version="1.0" encoding="utf-8"?>
-<w:document xmlns:wpc="http://schemas.microsoft.com/office/word/2010/wordprocessingCanvas" xmlns:cx="http://schemas.microsoft.com/office/drawing/2014/chartex" xmlns:cx1="http://schemas.microsoft.com/office/drawing/2015/9/8/chartex" xmlns:cx2="http://schemas.microsoft.com/office/drawing/2015/10/21/chartex" xmlns:cx3="http://schemas.microsoft.com/office/drawing/2016/5/9/chartex" xmlns:cx4="http://schemas.microsoft.com/office/drawing/2016/5/10/chartex" xmlns:cx5="http://schemas.microsoft.com/office/drawing/2016/5/11/chartex" xmlns:cx6="http://schemas.microsoft.com/office/drawing/2016/5/12/chartex" xmlns:cx7="http://schemas.microsoft.com/office/drawing/2016/5/13/chartex" xmlns:cx8="http://schemas.microsoft.com/office/drawing/2016/5/14/chartex" xmlns:mc="http://schemas.openxmlformats.org/markup-compatibility/2006" xmlns:aink="http://schemas.microsoft.com/office/drawing/2016/ink" xmlns:am3d="http://schemas.microsoft.com/office/drawing/2017/model3d" xmlns:o="urn:schemas-microsoft-com:office:office" xmlns:r="http://schemas.openxmlformats.org/officeDocument/2006/relationships" xmlns:m="http://schemas.openxmlformats.org/officeDocument/2006/math" xmlns:v="urn:schemas-microsoft-com:vml" xmlns:wp14="http://schemas.microsoft.com/office/word/2010/wordprocessingDrawing" xmlns:wp="http://schemas.openxmlformats.org/drawingml/2006/wordprocessingDrawing" xmlns:w10="urn:schemas-microsoft-com:office:word" xmlns:w="http://schemas.openxmlformats.org/wordprocessingml/2006/main" xmlns:w14="http://schemas.microsoft.com/office/word/2010/wordml" xmlns:w15="http://schemas.microsoft.com/office/word/2012/wordml" xmlns:w16cid="http://schemas.microsoft.com/office/word/2016/wordml/cid" xmlns:w16se="http://schemas.microsoft.com/office/word/2015/wordml/symex" xmlns:wpg="http://schemas.microsoft.com/office/word/2010/wordprocessingGroup" xmlns:wpi="http://schemas.microsoft.com/office/word/2010/wordprocessingInk" xmlns:wne="http://schemas.microsoft.com/office/word/2006/wordml" xmlns:wps="http://schemas.microsoft.com/office/word/2010/wordprocessingShape" mc:Ignorable="w14 w15 w16se w16cid wp14">
+<w:document xmlns:wpc="http://schemas.microsoft.com/office/word/2010/wordprocessingCanvas" xmlns:cx="http://schemas.microsoft.com/office/drawing/2014/chartex" xmlns:mc="http://schemas.openxmlformats.org/markup-compatibility/2006" xmlns:o="urn:schemas-microsoft-com:office:office" xmlns:r="http://schemas.openxmlformats.org/officeDocument/2006/relationships" xmlns:m="http://schemas.openxmlformats.org/officeDocument/2006/math" xmlns:v="urn:schemas-microsoft-com:vml" xmlns:wp14="http://schemas.microsoft.com/office/word/2010/wordprocessingDrawing" xmlns:wp="http://schemas.openxmlformats.org/drawingml/2006/wordprocessingDrawing" xmlns:w10="urn:schemas-microsoft-com:office:word" xmlns:w="http://schemas.openxmlformats.org/wordprocessingml/2006/main" xmlns:w14="http://schemas.microsoft.com/office/word/2010/wordml" xmlns:w15="http://schemas.microsoft.com/office/word/2012/wordml" xmlns:w16se="http://schemas.microsoft.com/office/word/2015/wordml/symex" xmlns:wpg="http://schemas.microsoft.com/office/word/2010/wordprocessingGroup" xmlns:wpi="http://schemas.microsoft.com/office/word/2010/wordprocessingInk" xmlns:wne="http://schemas.microsoft.com/office/word/2006/wordml" xmlns:wps="http://schemas.microsoft.com/office/word/2010/wordprocessingShape" mc:Ignorable="w14 w15 w16se wp14">
   <w:body>
     <w:p>
       <w:pPr>
@@ -167,8 +167,6 @@
         </w:rPr>
         <w:t xml:space="preserve"> - WEB</w:t>
       </w:r>
-      <w:bookmarkStart w:id="0" w:name="_GoBack"/>
-      <w:bookmarkEnd w:id="0"/>
     </w:p>
     <w:p>
       <w:pPr>
@@ -342,13 +340,23 @@
           <w:szCs w:val="24"/>
         </w:rPr>
       </w:pPr>
-      <w:r>
-        <w:rPr>
-          <w:rFonts w:ascii="Times New Roman" w:hAnsi="Times New Roman" w:cs="Times New Roman"/>
-          <w:sz w:val="24"/>
-          <w:szCs w:val="24"/>
-        </w:rPr>
-        <w:t xml:space="preserve">Anyi </w:t>
+      <w:proofErr w:type="spellStart"/>
+      <w:r>
+        <w:rPr>
+          <w:rFonts w:ascii="Times New Roman" w:hAnsi="Times New Roman" w:cs="Times New Roman"/>
+          <w:sz w:val="24"/>
+          <w:szCs w:val="24"/>
+        </w:rPr>
+        <w:t>Anyi</w:t>
+      </w:r>
+      <w:proofErr w:type="spellEnd"/>
+      <w:r>
+        <w:rPr>
+          <w:rFonts w:ascii="Times New Roman" w:hAnsi="Times New Roman" w:cs="Times New Roman"/>
+          <w:sz w:val="24"/>
+          <w:szCs w:val="24"/>
+        </w:rPr>
+        <w:t xml:space="preserve"> </w:t>
       </w:r>
       <w:proofErr w:type="spellStart"/>
       <w:r>
@@ -1392,7 +1400,7 @@
           <w:szCs w:val="24"/>
         </w:rPr>
       </w:pPr>
-      <w:bookmarkStart w:id="1" w:name="_Toc178952329"/>
+      <w:bookmarkStart w:id="0" w:name="_Toc178952329"/>
       <w:r>
         <w:rPr>
           <w:rFonts w:ascii="Times New Roman" w:hAnsi="Times New Roman" w:cs="Times New Roman"/>
@@ -1402,7 +1410,7 @@
         <w:lastRenderedPageBreak/>
         <w:t>Introducción</w:t>
       </w:r>
-      <w:bookmarkEnd w:id="1"/>
+      <w:bookmarkEnd w:id="0"/>
     </w:p>
     <w:p>
       <w:pPr>
@@ -1675,7 +1683,7 @@
           <w:szCs w:val="24"/>
         </w:rPr>
       </w:pPr>
-      <w:bookmarkStart w:id="2" w:name="_Toc178952330"/>
+      <w:bookmarkStart w:id="1" w:name="_Toc178952330"/>
       <w:r>
         <w:rPr>
           <w:rFonts w:ascii="Times New Roman" w:hAnsi="Times New Roman" w:cs="Times New Roman"/>
@@ -1685,7 +1693,7 @@
         <w:lastRenderedPageBreak/>
         <w:t>Requisitos del Sistema</w:t>
       </w:r>
-      <w:bookmarkEnd w:id="2"/>
+      <w:bookmarkEnd w:id="1"/>
     </w:p>
     <w:p>
       <w:pPr>
@@ -1704,9 +1712,9 @@
           <w:szCs w:val="22"/>
         </w:rPr>
       </w:pPr>
-      <w:bookmarkStart w:id="3" w:name="_Toc178949427"/>
-      <w:bookmarkStart w:id="4" w:name="_Toc178952176"/>
-      <w:bookmarkStart w:id="5" w:name="_Toc178952331"/>
+      <w:bookmarkStart w:id="2" w:name="_Toc178949427"/>
+      <w:bookmarkStart w:id="3" w:name="_Toc178952176"/>
+      <w:bookmarkStart w:id="4" w:name="_Toc178952331"/>
       <w:r>
         <w:rPr>
           <w:rFonts w:ascii="Times New Roman" w:hAnsi="Times New Roman" w:cs="Times New Roman"/>
@@ -1715,9 +1723,9 @@
         </w:rPr>
         <w:t>2.1. Requisitos de Software</w:t>
       </w:r>
+      <w:bookmarkEnd w:id="2"/>
       <w:bookmarkEnd w:id="3"/>
       <w:bookmarkEnd w:id="4"/>
-      <w:bookmarkEnd w:id="5"/>
     </w:p>
     <w:p>
       <w:pPr>
@@ -2000,9 +2008,9 @@
           <w:szCs w:val="22"/>
         </w:rPr>
       </w:pPr>
-      <w:bookmarkStart w:id="6" w:name="_Toc178949428"/>
-      <w:bookmarkStart w:id="7" w:name="_Toc178952177"/>
-      <w:bookmarkStart w:id="8" w:name="_Toc178952332"/>
+      <w:bookmarkStart w:id="5" w:name="_Toc178949428"/>
+      <w:bookmarkStart w:id="6" w:name="_Toc178952177"/>
+      <w:bookmarkStart w:id="7" w:name="_Toc178952332"/>
       <w:r>
         <w:rPr>
           <w:rFonts w:ascii="Times New Roman" w:hAnsi="Times New Roman" w:cs="Times New Roman"/>
@@ -2011,9 +2019,9 @@
         </w:rPr>
         <w:t>2.2. Requisitos de Hardware</w:t>
       </w:r>
+      <w:bookmarkEnd w:id="5"/>
       <w:bookmarkEnd w:id="6"/>
       <w:bookmarkEnd w:id="7"/>
-      <w:bookmarkEnd w:id="8"/>
     </w:p>
     <w:p>
       <w:pPr>
@@ -2397,7 +2405,7 @@
           <w:szCs w:val="24"/>
         </w:rPr>
       </w:pPr>
-      <w:bookmarkStart w:id="9" w:name="_Toc178952333"/>
+      <w:bookmarkStart w:id="8" w:name="_Toc178952333"/>
       <w:r>
         <w:rPr>
           <w:rFonts w:ascii="Times New Roman" w:hAnsi="Times New Roman" w:cs="Times New Roman"/>
@@ -2407,7 +2415,7 @@
         <w:lastRenderedPageBreak/>
         <w:t>Acceso al Sistema</w:t>
       </w:r>
-      <w:bookmarkEnd w:id="9"/>
+      <w:bookmarkEnd w:id="8"/>
     </w:p>
     <w:p>
       <w:pPr>
@@ -2419,9 +2427,9 @@
           <w:szCs w:val="22"/>
         </w:rPr>
       </w:pPr>
-      <w:bookmarkStart w:id="10" w:name="_Toc178949430"/>
-      <w:bookmarkStart w:id="11" w:name="_Toc178952179"/>
-      <w:bookmarkStart w:id="12" w:name="_Toc178952334"/>
+      <w:bookmarkStart w:id="9" w:name="_Toc178949430"/>
+      <w:bookmarkStart w:id="10" w:name="_Toc178952179"/>
+      <w:bookmarkStart w:id="11" w:name="_Toc178952334"/>
       <w:r>
         <w:rPr>
           <w:rFonts w:ascii="Times New Roman" w:hAnsi="Times New Roman" w:cs="Times New Roman"/>
@@ -2441,9 +2449,9 @@
         </w:rPr>
         <w:t>Inicio de Sesión</w:t>
       </w:r>
+      <w:bookmarkEnd w:id="9"/>
       <w:bookmarkEnd w:id="10"/>
       <w:bookmarkEnd w:id="11"/>
-      <w:bookmarkEnd w:id="12"/>
     </w:p>
     <w:p>
       <w:pPr>
@@ -2546,6 +2554,8 @@
         </w:rPr>
         <w:t xml:space="preserve">Ingresa tu </w:t>
       </w:r>
+      <w:bookmarkStart w:id="12" w:name="_GoBack"/>
+      <w:bookmarkEnd w:id="12"/>
       <w:r>
         <w:rPr>
           <w:rStyle w:val="Textoennegrita"/>
@@ -2553,7 +2563,16 @@
           <w:sz w:val="24"/>
           <w:szCs w:val="24"/>
         </w:rPr>
-        <w:t>nombre de usuario</w:t>
+        <w:t>corre</w:t>
+      </w:r>
+      <w:r>
+        <w:rPr>
+          <w:rStyle w:val="Textoennegrita"/>
+          <w:rFonts w:ascii="Times New Roman" w:hAnsi="Times New Roman" w:cs="Times New Roman"/>
+          <w:sz w:val="24"/>
+          <w:szCs w:val="24"/>
+        </w:rPr>
+        <w:t>o</w:t>
       </w:r>
       <w:r>
         <w:rPr>
@@ -3392,6 +3411,7 @@
           <w:noProof/>
           <w:sz w:val="24"/>
           <w:szCs w:val="24"/>
+          <w:lang w:eastAsia="es-CO"/>
         </w:rPr>
         <w:drawing>
           <wp:anchor distT="0" distB="0" distL="114300" distR="114300" simplePos="0" relativeHeight="251975680" behindDoc="0" locked="0" layoutInCell="1" allowOverlap="1" wp14:anchorId="54636AF2" wp14:editId="1C8401BB">
@@ -3693,6 +3713,7 @@
           <w:noProof/>
           <w:sz w:val="24"/>
           <w:szCs w:val="24"/>
+          <w:lang w:eastAsia="es-CO"/>
         </w:rPr>
         <w:drawing>
           <wp:anchor distT="0" distB="0" distL="114300" distR="114300" simplePos="0" relativeHeight="251990016" behindDoc="0" locked="0" layoutInCell="1" allowOverlap="1" wp14:anchorId="44E24222" wp14:editId="20BC0AFF">
@@ -5338,6 +5359,7 @@
         <w:rPr>
           <w:b/>
           <w:noProof/>
+          <w:lang w:eastAsia="es-CO"/>
         </w:rPr>
         <w:drawing>
           <wp:anchor distT="0" distB="0" distL="114300" distR="114300" simplePos="0" relativeHeight="251978752" behindDoc="0" locked="0" layoutInCell="1" allowOverlap="1" wp14:anchorId="62691BC7" wp14:editId="0431CA89">
@@ -5504,6 +5526,7 @@
           <w:noProof/>
           <w:sz w:val="24"/>
           <w:szCs w:val="24"/>
+          <w:lang w:eastAsia="es-CO"/>
         </w:rPr>
         <w:drawing>
           <wp:inline distT="0" distB="0" distL="0" distR="0" wp14:anchorId="52B89D55" wp14:editId="0D167835">
@@ -5979,6 +6002,7 @@
           <w:noProof/>
           <w:sz w:val="24"/>
           <w:szCs w:val="24"/>
+          <w:lang w:eastAsia="es-CO"/>
         </w:rPr>
         <w:drawing>
           <wp:anchor distT="0" distB="0" distL="114300" distR="114300" simplePos="0" relativeHeight="251982848" behindDoc="0" locked="0" layoutInCell="1" allowOverlap="1" wp14:anchorId="2C186071" wp14:editId="300FA784">
@@ -6050,6 +6074,7 @@
           <w:noProof/>
           <w:sz w:val="24"/>
           <w:szCs w:val="24"/>
+          <w:lang w:eastAsia="es-CO"/>
         </w:rPr>
         <w:drawing>
           <wp:anchor distT="0" distB="0" distL="114300" distR="114300" simplePos="0" relativeHeight="251987968" behindDoc="0" locked="0" layoutInCell="1" allowOverlap="1" wp14:anchorId="07E03949" wp14:editId="2334ADB9">
@@ -6333,6 +6358,7 @@
         <w:rPr>
           <w:b/>
           <w:noProof/>
+          <w:lang w:eastAsia="es-CO"/>
         </w:rPr>
         <w:drawing>
           <wp:anchor distT="0" distB="0" distL="114300" distR="114300" simplePos="0" relativeHeight="251882496" behindDoc="0" locked="0" layoutInCell="1" allowOverlap="1" wp14:anchorId="54619B45" wp14:editId="698D4CED">
@@ -6433,6 +6459,7 @@
       <w:r>
         <w:rPr>
           <w:noProof/>
+          <w:lang w:eastAsia="es-CO"/>
         </w:rPr>
         <w:drawing>
           <wp:anchor distT="0" distB="0" distL="114300" distR="114300" simplePos="0" relativeHeight="251983872" behindDoc="0" locked="0" layoutInCell="1" allowOverlap="1" wp14:anchorId="63B22B21" wp14:editId="4C3B5B8C">
@@ -7617,7 +7644,7 @@
 </file>
 
 <file path=word/endnotes.xml><?xml version="1.0" encoding="utf-8"?>
-<w:endnotes xmlns:wpc="http://schemas.microsoft.com/office/word/2010/wordprocessingCanvas" xmlns:cx="http://schemas.microsoft.com/office/drawing/2014/chartex" xmlns:cx1="http://schemas.microsoft.com/office/drawing/2015/9/8/chartex" xmlns:cx2="http://schemas.microsoft.com/office/drawing/2015/10/21/chartex" xmlns:cx3="http://schemas.microsoft.com/office/drawing/2016/5/9/chartex" xmlns:cx4="http://schemas.microsoft.com/office/drawing/2016/5/10/chartex" xmlns:cx5="http://schemas.microsoft.com/office/drawing/2016/5/11/chartex" xmlns:cx6="http://schemas.microsoft.com/office/drawing/2016/5/12/chartex" xmlns:cx7="http://schemas.microsoft.com/office/drawing/2016/5/13/chartex" xmlns:cx8="http://schemas.microsoft.com/office/drawing/2016/5/14/chartex" xmlns:mc="http://schemas.openxmlformats.org/markup-compatibility/2006" xmlns:aink="http://schemas.microsoft.com/office/drawing/2016/ink" xmlns:am3d="http://schemas.microsoft.com/office/drawing/2017/model3d" xmlns:o="urn:schemas-microsoft-com:office:office" xmlns:r="http://schemas.openxmlformats.org/officeDocument/2006/relationships" xmlns:m="http://schemas.openxmlformats.org/officeDocument/2006/math" xmlns:v="urn:schemas-microsoft-com:vml" xmlns:wp14="http://schemas.microsoft.com/office/word/2010/wordprocessingDrawing" xmlns:wp="http://schemas.openxmlformats.org/drawingml/2006/wordprocessingDrawing" xmlns:w10="urn:schemas-microsoft-com:office:word" xmlns:w="http://schemas.openxmlformats.org/wordprocessingml/2006/main" xmlns:w14="http://schemas.microsoft.com/office/word/2010/wordml" xmlns:w15="http://schemas.microsoft.com/office/word/2012/wordml" xmlns:w16cid="http://schemas.microsoft.com/office/word/2016/wordml/cid" xmlns:w16se="http://schemas.microsoft.com/office/word/2015/wordml/symex" xmlns:wpg="http://schemas.microsoft.com/office/word/2010/wordprocessingGroup" xmlns:wpi="http://schemas.microsoft.com/office/word/2010/wordprocessingInk" xmlns:wne="http://schemas.microsoft.com/office/word/2006/wordml" xmlns:wps="http://schemas.microsoft.com/office/word/2010/wordprocessingShape" mc:Ignorable="w14 w15 w16se w16cid wp14">
+<w:endnotes xmlns:wpc="http://schemas.microsoft.com/office/word/2010/wordprocessingCanvas" xmlns:cx="http://schemas.microsoft.com/office/drawing/2014/chartex" xmlns:mc="http://schemas.openxmlformats.org/markup-compatibility/2006" xmlns:o="urn:schemas-microsoft-com:office:office" xmlns:r="http://schemas.openxmlformats.org/officeDocument/2006/relationships" xmlns:m="http://schemas.openxmlformats.org/officeDocument/2006/math" xmlns:v="urn:schemas-microsoft-com:vml" xmlns:wp14="http://schemas.microsoft.com/office/word/2010/wordprocessingDrawing" xmlns:wp="http://schemas.openxmlformats.org/drawingml/2006/wordprocessingDrawing" xmlns:w10="urn:schemas-microsoft-com:office:word" xmlns:w="http://schemas.openxmlformats.org/wordprocessingml/2006/main" xmlns:w14="http://schemas.microsoft.com/office/word/2010/wordml" xmlns:w15="http://schemas.microsoft.com/office/word/2012/wordml" xmlns:w16se="http://schemas.microsoft.com/office/word/2015/wordml/symex" xmlns:wpg="http://schemas.microsoft.com/office/word/2010/wordprocessingGroup" xmlns:wpi="http://schemas.microsoft.com/office/word/2010/wordprocessingInk" xmlns:wne="http://schemas.microsoft.com/office/word/2006/wordml" xmlns:wps="http://schemas.microsoft.com/office/word/2010/wordprocessingShape" mc:Ignorable="w14 w15 w16se wp14">
   <w:endnote w:type="separator" w:id="-1">
     <w:p>
       <w:pPr>
@@ -7642,7 +7669,7 @@
 </file>
 
 <file path=word/footer1.xml><?xml version="1.0" encoding="utf-8"?>
-<w:ftr xmlns:wpc="http://schemas.microsoft.com/office/word/2010/wordprocessingCanvas" xmlns:cx="http://schemas.microsoft.com/office/drawing/2014/chartex" xmlns:cx1="http://schemas.microsoft.com/office/drawing/2015/9/8/chartex" xmlns:cx2="http://schemas.microsoft.com/office/drawing/2015/10/21/chartex" xmlns:cx3="http://schemas.microsoft.com/office/drawing/2016/5/9/chartex" xmlns:cx4="http://schemas.microsoft.com/office/drawing/2016/5/10/chartex" xmlns:cx5="http://schemas.microsoft.com/office/drawing/2016/5/11/chartex" xmlns:cx6="http://schemas.microsoft.com/office/drawing/2016/5/12/chartex" xmlns:cx7="http://schemas.microsoft.com/office/drawing/2016/5/13/chartex" xmlns:cx8="http://schemas.microsoft.com/office/drawing/2016/5/14/chartex" xmlns:mc="http://schemas.openxmlformats.org/markup-compatibility/2006" xmlns:aink="http://schemas.microsoft.com/office/drawing/2016/ink" xmlns:am3d="http://schemas.microsoft.com/office/drawing/2017/model3d" xmlns:o="urn:schemas-microsoft-com:office:office" xmlns:r="http://schemas.openxmlformats.org/officeDocument/2006/relationships" xmlns:m="http://schemas.openxmlformats.org/officeDocument/2006/math" xmlns:v="urn:schemas-microsoft-com:vml" xmlns:wp14="http://schemas.microsoft.com/office/word/2010/wordprocessingDrawing" xmlns:wp="http://schemas.openxmlformats.org/drawingml/2006/wordprocessingDrawing" xmlns:w10="urn:schemas-microsoft-com:office:word" xmlns:w="http://schemas.openxmlformats.org/wordprocessingml/2006/main" xmlns:w14="http://schemas.microsoft.com/office/word/2010/wordml" xmlns:w15="http://schemas.microsoft.com/office/word/2012/wordml" xmlns:w16cid="http://schemas.microsoft.com/office/word/2016/wordml/cid" xmlns:w16se="http://schemas.microsoft.com/office/word/2015/wordml/symex" xmlns:wpg="http://schemas.microsoft.com/office/word/2010/wordprocessingGroup" xmlns:wpi="http://schemas.microsoft.com/office/word/2010/wordprocessingInk" xmlns:wne="http://schemas.microsoft.com/office/word/2006/wordml" xmlns:wps="http://schemas.microsoft.com/office/word/2010/wordprocessingShape" mc:Ignorable="w14 w15 w16se w16cid wp14">
+<w:ftr xmlns:wpc="http://schemas.microsoft.com/office/word/2010/wordprocessingCanvas" xmlns:cx="http://schemas.microsoft.com/office/drawing/2014/chartex" xmlns:mc="http://schemas.openxmlformats.org/markup-compatibility/2006" xmlns:o="urn:schemas-microsoft-com:office:office" xmlns:r="http://schemas.openxmlformats.org/officeDocument/2006/relationships" xmlns:m="http://schemas.openxmlformats.org/officeDocument/2006/math" xmlns:v="urn:schemas-microsoft-com:vml" xmlns:wp14="http://schemas.microsoft.com/office/word/2010/wordprocessingDrawing" xmlns:wp="http://schemas.openxmlformats.org/drawingml/2006/wordprocessingDrawing" xmlns:w10="urn:schemas-microsoft-com:office:word" xmlns:w="http://schemas.openxmlformats.org/wordprocessingml/2006/main" xmlns:w14="http://schemas.microsoft.com/office/word/2010/wordml" xmlns:w15="http://schemas.microsoft.com/office/word/2012/wordml" xmlns:w16se="http://schemas.microsoft.com/office/word/2015/wordml/symex" xmlns:wpg="http://schemas.microsoft.com/office/word/2010/wordprocessingGroup" xmlns:wpi="http://schemas.microsoft.com/office/word/2010/wordprocessingInk" xmlns:wne="http://schemas.microsoft.com/office/word/2006/wordml" xmlns:wps="http://schemas.microsoft.com/office/word/2010/wordprocessingShape" mc:Ignorable="w14 w15 w16se wp14">
   <w:sdt>
     <w:sdtPr>
       <w:id w:val="-207339618"/>
@@ -7794,7 +7821,7 @@
             <w:szCs w:val="24"/>
             <w:lang w:val="es-ES"/>
           </w:rPr>
-          <w:t>13</w:t>
+          <w:t>17</w:t>
         </w:r>
         <w:r>
           <w:rPr>
@@ -7824,7 +7851,7 @@
 </file>
 
 <file path=word/footnotes.xml><?xml version="1.0" encoding="utf-8"?>
-<w:footnotes xmlns:wpc="http://schemas.microsoft.com/office/word/2010/wordprocessingCanvas" xmlns:cx="http://schemas.microsoft.com/office/drawing/2014/chartex" xmlns:cx1="http://schemas.microsoft.com/office/drawing/2015/9/8/chartex" xmlns:cx2="http://schemas.microsoft.com/office/drawing/2015/10/21/chartex" xmlns:cx3="http://schemas.microsoft.com/office/drawing/2016/5/9/chartex" xmlns:cx4="http://schemas.microsoft.com/office/drawing/2016/5/10/chartex" xmlns:cx5="http://schemas.microsoft.com/office/drawing/2016/5/11/chartex" xmlns:cx6="http://schemas.microsoft.com/office/drawing/2016/5/12/chartex" xmlns:cx7="http://schemas.microsoft.com/office/drawing/2016/5/13/chartex" xmlns:cx8="http://schemas.microsoft.com/office/drawing/2016/5/14/chartex" xmlns:mc="http://schemas.openxmlformats.org/markup-compatibility/2006" xmlns:aink="http://schemas.microsoft.com/office/drawing/2016/ink" xmlns:am3d="http://schemas.microsoft.com/office/drawing/2017/model3d" xmlns:o="urn:schemas-microsoft-com:office:office" xmlns:r="http://schemas.openxmlformats.org/officeDocument/2006/relationships" xmlns:m="http://schemas.openxmlformats.org/officeDocument/2006/math" xmlns:v="urn:schemas-microsoft-com:vml" xmlns:wp14="http://schemas.microsoft.com/office/word/2010/wordprocessingDrawing" xmlns:wp="http://schemas.openxmlformats.org/drawingml/2006/wordprocessingDrawing" xmlns:w10="urn:schemas-microsoft-com:office:word" xmlns:w="http://schemas.openxmlformats.org/wordprocessingml/2006/main" xmlns:w14="http://schemas.microsoft.com/office/word/2010/wordml" xmlns:w15="http://schemas.microsoft.com/office/word/2012/wordml" xmlns:w16cid="http://schemas.microsoft.com/office/word/2016/wordml/cid" xmlns:w16se="http://schemas.microsoft.com/office/word/2015/wordml/symex" xmlns:wpg="http://schemas.microsoft.com/office/word/2010/wordprocessingGroup" xmlns:wpi="http://schemas.microsoft.com/office/word/2010/wordprocessingInk" xmlns:wne="http://schemas.microsoft.com/office/word/2006/wordml" xmlns:wps="http://schemas.microsoft.com/office/word/2010/wordprocessingShape" mc:Ignorable="w14 w15 w16se w16cid wp14">
+<w:footnotes xmlns:wpc="http://schemas.microsoft.com/office/word/2010/wordprocessingCanvas" xmlns:cx="http://schemas.microsoft.com/office/drawing/2014/chartex" xmlns:mc="http://schemas.openxmlformats.org/markup-compatibility/2006" xmlns:o="urn:schemas-microsoft-com:office:office" xmlns:r="http://schemas.openxmlformats.org/officeDocument/2006/relationships" xmlns:m="http://schemas.openxmlformats.org/officeDocument/2006/math" xmlns:v="urn:schemas-microsoft-com:vml" xmlns:wp14="http://schemas.microsoft.com/office/word/2010/wordprocessingDrawing" xmlns:wp="http://schemas.openxmlformats.org/drawingml/2006/wordprocessingDrawing" xmlns:w10="urn:schemas-microsoft-com:office:word" xmlns:w="http://schemas.openxmlformats.org/wordprocessingml/2006/main" xmlns:w14="http://schemas.microsoft.com/office/word/2010/wordml" xmlns:w15="http://schemas.microsoft.com/office/word/2012/wordml" xmlns:w16se="http://schemas.microsoft.com/office/word/2015/wordml/symex" xmlns:wpg="http://schemas.microsoft.com/office/word/2010/wordprocessingGroup" xmlns:wpi="http://schemas.microsoft.com/office/word/2010/wordprocessingInk" xmlns:wne="http://schemas.microsoft.com/office/word/2006/wordml" xmlns:wps="http://schemas.microsoft.com/office/word/2010/wordprocessingShape" mc:Ignorable="w14 w15 w16se wp14">
   <w:footnote w:type="separator" w:id="-1">
     <w:p>
       <w:pPr>
@@ -7849,7 +7876,7 @@
 </file>
 
 <file path=word/header1.xml><?xml version="1.0" encoding="utf-8"?>
-<w:hdr xmlns:wpc="http://schemas.microsoft.com/office/word/2010/wordprocessingCanvas" xmlns:cx="http://schemas.microsoft.com/office/drawing/2014/chartex" xmlns:cx1="http://schemas.microsoft.com/office/drawing/2015/9/8/chartex" xmlns:cx2="http://schemas.microsoft.com/office/drawing/2015/10/21/chartex" xmlns:cx3="http://schemas.microsoft.com/office/drawing/2016/5/9/chartex" xmlns:cx4="http://schemas.microsoft.com/office/drawing/2016/5/10/chartex" xmlns:cx5="http://schemas.microsoft.com/office/drawing/2016/5/11/chartex" xmlns:cx6="http://schemas.microsoft.com/office/drawing/2016/5/12/chartex" xmlns:cx7="http://schemas.microsoft.com/office/drawing/2016/5/13/chartex" xmlns:cx8="http://schemas.microsoft.com/office/drawing/2016/5/14/chartex" xmlns:mc="http://schemas.openxmlformats.org/markup-compatibility/2006" xmlns:aink="http://schemas.microsoft.com/office/drawing/2016/ink" xmlns:am3d="http://schemas.microsoft.com/office/drawing/2017/model3d" xmlns:o="urn:schemas-microsoft-com:office:office" xmlns:r="http://schemas.openxmlformats.org/officeDocument/2006/relationships" xmlns:m="http://schemas.openxmlformats.org/officeDocument/2006/math" xmlns:v="urn:schemas-microsoft-com:vml" xmlns:wp14="http://schemas.microsoft.com/office/word/2010/wordprocessingDrawing" xmlns:wp="http://schemas.openxmlformats.org/drawingml/2006/wordprocessingDrawing" xmlns:w10="urn:schemas-microsoft-com:office:word" xmlns:w="http://schemas.openxmlformats.org/wordprocessingml/2006/main" xmlns:w14="http://schemas.microsoft.com/office/word/2010/wordml" xmlns:w15="http://schemas.microsoft.com/office/word/2012/wordml" xmlns:w16cid="http://schemas.microsoft.com/office/word/2016/wordml/cid" xmlns:w16se="http://schemas.microsoft.com/office/word/2015/wordml/symex" xmlns:wpg="http://schemas.microsoft.com/office/word/2010/wordprocessingGroup" xmlns:wpi="http://schemas.microsoft.com/office/word/2010/wordprocessingInk" xmlns:wne="http://schemas.microsoft.com/office/word/2006/wordml" xmlns:wps="http://schemas.microsoft.com/office/word/2010/wordprocessingShape" mc:Ignorable="w14 w15 w16se w16cid wp14">
+<w:hdr xmlns:wpc="http://schemas.microsoft.com/office/word/2010/wordprocessingCanvas" xmlns:cx="http://schemas.microsoft.com/office/drawing/2014/chartex" xmlns:mc="http://schemas.openxmlformats.org/markup-compatibility/2006" xmlns:o="urn:schemas-microsoft-com:office:office" xmlns:r="http://schemas.openxmlformats.org/officeDocument/2006/relationships" xmlns:m="http://schemas.openxmlformats.org/officeDocument/2006/math" xmlns:v="urn:schemas-microsoft-com:vml" xmlns:wp14="http://schemas.microsoft.com/office/word/2010/wordprocessingDrawing" xmlns:wp="http://schemas.openxmlformats.org/drawingml/2006/wordprocessingDrawing" xmlns:w10="urn:schemas-microsoft-com:office:word" xmlns:w="http://schemas.openxmlformats.org/wordprocessingml/2006/main" xmlns:w14="http://schemas.microsoft.com/office/word/2010/wordml" xmlns:w15="http://schemas.microsoft.com/office/word/2012/wordml" xmlns:w16se="http://schemas.microsoft.com/office/word/2015/wordml/symex" xmlns:wpg="http://schemas.microsoft.com/office/word/2010/wordprocessingGroup" xmlns:wpi="http://schemas.microsoft.com/office/word/2010/wordprocessingInk" xmlns:wne="http://schemas.microsoft.com/office/word/2006/wordml" xmlns:wps="http://schemas.microsoft.com/office/word/2010/wordprocessingShape" mc:Ignorable="w14 w15 w16se wp14">
   <w:p>
     <w:pPr>
       <w:pStyle w:val="Encabezado"/>
@@ -7895,7 +7922,7 @@
 </file>
 
 <file path=word/header2.xml><?xml version="1.0" encoding="utf-8"?>
-<w:hdr xmlns:wpc="http://schemas.microsoft.com/office/word/2010/wordprocessingCanvas" xmlns:cx="http://schemas.microsoft.com/office/drawing/2014/chartex" xmlns:cx1="http://schemas.microsoft.com/office/drawing/2015/9/8/chartex" xmlns:cx2="http://schemas.microsoft.com/office/drawing/2015/10/21/chartex" xmlns:cx3="http://schemas.microsoft.com/office/drawing/2016/5/9/chartex" xmlns:cx4="http://schemas.microsoft.com/office/drawing/2016/5/10/chartex" xmlns:cx5="http://schemas.microsoft.com/office/drawing/2016/5/11/chartex" xmlns:cx6="http://schemas.microsoft.com/office/drawing/2016/5/12/chartex" xmlns:cx7="http://schemas.microsoft.com/office/drawing/2016/5/13/chartex" xmlns:cx8="http://schemas.microsoft.com/office/drawing/2016/5/14/chartex" xmlns:mc="http://schemas.openxmlformats.org/markup-compatibility/2006" xmlns:aink="http://schemas.microsoft.com/office/drawing/2016/ink" xmlns:am3d="http://schemas.microsoft.com/office/drawing/2017/model3d" xmlns:o="urn:schemas-microsoft-com:office:office" xmlns:r="http://schemas.openxmlformats.org/officeDocument/2006/relationships" xmlns:m="http://schemas.openxmlformats.org/officeDocument/2006/math" xmlns:v="urn:schemas-microsoft-com:vml" xmlns:wp14="http://schemas.microsoft.com/office/word/2010/wordprocessingDrawing" xmlns:wp="http://schemas.openxmlformats.org/drawingml/2006/wordprocessingDrawing" xmlns:w10="urn:schemas-microsoft-com:office:word" xmlns:w="http://schemas.openxmlformats.org/wordprocessingml/2006/main" xmlns:w14="http://schemas.microsoft.com/office/word/2010/wordml" xmlns:w15="http://schemas.microsoft.com/office/word/2012/wordml" xmlns:w16cid="http://schemas.microsoft.com/office/word/2016/wordml/cid" xmlns:w16se="http://schemas.microsoft.com/office/word/2015/wordml/symex" xmlns:wpg="http://schemas.microsoft.com/office/word/2010/wordprocessingGroup" xmlns:wpi="http://schemas.microsoft.com/office/word/2010/wordprocessingInk" xmlns:wne="http://schemas.microsoft.com/office/word/2006/wordml" xmlns:wps="http://schemas.microsoft.com/office/word/2010/wordprocessingShape" mc:Ignorable="w14 w15 w16se w16cid wp14">
+<w:hdr xmlns:wpc="http://schemas.microsoft.com/office/word/2010/wordprocessingCanvas" xmlns:cx="http://schemas.microsoft.com/office/drawing/2014/chartex" xmlns:mc="http://schemas.openxmlformats.org/markup-compatibility/2006" xmlns:o="urn:schemas-microsoft-com:office:office" xmlns:r="http://schemas.openxmlformats.org/officeDocument/2006/relationships" xmlns:m="http://schemas.openxmlformats.org/officeDocument/2006/math" xmlns:v="urn:schemas-microsoft-com:vml" xmlns:wp14="http://schemas.microsoft.com/office/word/2010/wordprocessingDrawing" xmlns:wp="http://schemas.openxmlformats.org/drawingml/2006/wordprocessingDrawing" xmlns:w10="urn:schemas-microsoft-com:office:word" xmlns:w="http://schemas.openxmlformats.org/wordprocessingml/2006/main" xmlns:w14="http://schemas.microsoft.com/office/word/2010/wordml" xmlns:w15="http://schemas.microsoft.com/office/word/2012/wordml" xmlns:w16se="http://schemas.microsoft.com/office/word/2015/wordml/symex" xmlns:wpg="http://schemas.microsoft.com/office/word/2010/wordprocessingGroup" xmlns:wpi="http://schemas.microsoft.com/office/word/2010/wordprocessingInk" xmlns:wne="http://schemas.microsoft.com/office/word/2006/wordml" xmlns:wps="http://schemas.microsoft.com/office/word/2010/wordprocessingShape" mc:Ignorable="w14 w15 w16se wp14">
   <w:p>
     <w:pPr>
       <w:spacing w:before="100" w:beforeAutospacing="1" w:after="100" w:afterAutospacing="1" w:line="240" w:lineRule="auto"/>
@@ -8029,7 +8056,7 @@
 </file>
 
 <file path=word/header3.xml><?xml version="1.0" encoding="utf-8"?>
-<w:hdr xmlns:wpc="http://schemas.microsoft.com/office/word/2010/wordprocessingCanvas" xmlns:cx="http://schemas.microsoft.com/office/drawing/2014/chartex" xmlns:cx1="http://schemas.microsoft.com/office/drawing/2015/9/8/chartex" xmlns:cx2="http://schemas.microsoft.com/office/drawing/2015/10/21/chartex" xmlns:cx3="http://schemas.microsoft.com/office/drawing/2016/5/9/chartex" xmlns:cx4="http://schemas.microsoft.com/office/drawing/2016/5/10/chartex" xmlns:cx5="http://schemas.microsoft.com/office/drawing/2016/5/11/chartex" xmlns:cx6="http://schemas.microsoft.com/office/drawing/2016/5/12/chartex" xmlns:cx7="http://schemas.microsoft.com/office/drawing/2016/5/13/chartex" xmlns:cx8="http://schemas.microsoft.com/office/drawing/2016/5/14/chartex" xmlns:mc="http://schemas.openxmlformats.org/markup-compatibility/2006" xmlns:aink="http://schemas.microsoft.com/office/drawing/2016/ink" xmlns:am3d="http://schemas.microsoft.com/office/drawing/2017/model3d" xmlns:o="urn:schemas-microsoft-com:office:office" xmlns:r="http://schemas.openxmlformats.org/officeDocument/2006/relationships" xmlns:m="http://schemas.openxmlformats.org/officeDocument/2006/math" xmlns:v="urn:schemas-microsoft-com:vml" xmlns:wp14="http://schemas.microsoft.com/office/word/2010/wordprocessingDrawing" xmlns:wp="http://schemas.openxmlformats.org/drawingml/2006/wordprocessingDrawing" xmlns:w10="urn:schemas-microsoft-com:office:word" xmlns:w="http://schemas.openxmlformats.org/wordprocessingml/2006/main" xmlns:w14="http://schemas.microsoft.com/office/word/2010/wordml" xmlns:w15="http://schemas.microsoft.com/office/word/2012/wordml" xmlns:w16cid="http://schemas.microsoft.com/office/word/2016/wordml/cid" xmlns:w16se="http://schemas.microsoft.com/office/word/2015/wordml/symex" xmlns:wpg="http://schemas.microsoft.com/office/word/2010/wordprocessingGroup" xmlns:wpi="http://schemas.microsoft.com/office/word/2010/wordprocessingInk" xmlns:wne="http://schemas.microsoft.com/office/word/2006/wordml" xmlns:wps="http://schemas.microsoft.com/office/word/2010/wordprocessingShape" mc:Ignorable="w14 w15 w16se w16cid wp14">
+<w:hdr xmlns:wpc="http://schemas.microsoft.com/office/word/2010/wordprocessingCanvas" xmlns:cx="http://schemas.microsoft.com/office/drawing/2014/chartex" xmlns:mc="http://schemas.openxmlformats.org/markup-compatibility/2006" xmlns:o="urn:schemas-microsoft-com:office:office" xmlns:r="http://schemas.openxmlformats.org/officeDocument/2006/relationships" xmlns:m="http://schemas.openxmlformats.org/officeDocument/2006/math" xmlns:v="urn:schemas-microsoft-com:vml" xmlns:wp14="http://schemas.microsoft.com/office/word/2010/wordprocessingDrawing" xmlns:wp="http://schemas.openxmlformats.org/drawingml/2006/wordprocessingDrawing" xmlns:w10="urn:schemas-microsoft-com:office:word" xmlns:w="http://schemas.openxmlformats.org/wordprocessingml/2006/main" xmlns:w14="http://schemas.microsoft.com/office/word/2010/wordml" xmlns:w15="http://schemas.microsoft.com/office/word/2012/wordml" xmlns:w16se="http://schemas.microsoft.com/office/word/2015/wordml/symex" xmlns:wpg="http://schemas.microsoft.com/office/word/2010/wordprocessingGroup" xmlns:wpi="http://schemas.microsoft.com/office/word/2010/wordprocessingInk" xmlns:wne="http://schemas.microsoft.com/office/word/2006/wordml" xmlns:wps="http://schemas.microsoft.com/office/word/2010/wordprocessingShape" mc:Ignorable="w14 w15 w16se wp14">
   <w:p>
     <w:pPr>
       <w:pStyle w:val="Encabezado"/>
@@ -8075,7 +8102,7 @@
 </file>
 
 <file path=word/numbering.xml><?xml version="1.0" encoding="utf-8"?>
-<w:numbering xmlns:wpc="http://schemas.microsoft.com/office/word/2010/wordprocessingCanvas" xmlns:cx="http://schemas.microsoft.com/office/drawing/2014/chartex" xmlns:cx1="http://schemas.microsoft.com/office/drawing/2015/9/8/chartex" xmlns:cx2="http://schemas.microsoft.com/office/drawing/2015/10/21/chartex" xmlns:cx3="http://schemas.microsoft.com/office/drawing/2016/5/9/chartex" xmlns:cx4="http://schemas.microsoft.com/office/drawing/2016/5/10/chartex" xmlns:cx5="http://schemas.microsoft.com/office/drawing/2016/5/11/chartex" xmlns:cx6="http://schemas.microsoft.com/office/drawing/2016/5/12/chartex" xmlns:cx7="http://schemas.microsoft.com/office/drawing/2016/5/13/chartex" xmlns:cx8="http://schemas.microsoft.com/office/drawing/2016/5/14/chartex" xmlns:mc="http://schemas.openxmlformats.org/markup-compatibility/2006" xmlns:aink="http://schemas.microsoft.com/office/drawing/2016/ink" xmlns:am3d="http://schemas.microsoft.com/office/drawing/2017/model3d" xmlns:o="urn:schemas-microsoft-com:office:office" xmlns:r="http://schemas.openxmlformats.org/officeDocument/2006/relationships" xmlns:m="http://schemas.openxmlformats.org/officeDocument/2006/math" xmlns:v="urn:schemas-microsoft-com:vml" xmlns:wp14="http://schemas.microsoft.com/office/word/2010/wordprocessingDrawing" xmlns:wp="http://schemas.openxmlformats.org/drawingml/2006/wordprocessingDrawing" xmlns:w10="urn:schemas-microsoft-com:office:word" xmlns:w="http://schemas.openxmlformats.org/wordprocessingml/2006/main" xmlns:w14="http://schemas.microsoft.com/office/word/2010/wordml" xmlns:w15="http://schemas.microsoft.com/office/word/2012/wordml" xmlns:w16cid="http://schemas.microsoft.com/office/word/2016/wordml/cid" xmlns:w16se="http://schemas.microsoft.com/office/word/2015/wordml/symex" xmlns:wpg="http://schemas.microsoft.com/office/word/2010/wordprocessingGroup" xmlns:wpi="http://schemas.microsoft.com/office/word/2010/wordprocessingInk" xmlns:wne="http://schemas.microsoft.com/office/word/2006/wordml" xmlns:wps="http://schemas.microsoft.com/office/word/2010/wordprocessingShape" mc:Ignorable="w14 w15 w16se w16cid wp14">
+<w:numbering xmlns:wpc="http://schemas.microsoft.com/office/word/2010/wordprocessingCanvas" xmlns:cx="http://schemas.microsoft.com/office/drawing/2014/chartex" xmlns:mc="http://schemas.openxmlformats.org/markup-compatibility/2006" xmlns:o="urn:schemas-microsoft-com:office:office" xmlns:r="http://schemas.openxmlformats.org/officeDocument/2006/relationships" xmlns:m="http://schemas.openxmlformats.org/officeDocument/2006/math" xmlns:v="urn:schemas-microsoft-com:vml" xmlns:wp14="http://schemas.microsoft.com/office/word/2010/wordprocessingDrawing" xmlns:wp="http://schemas.openxmlformats.org/drawingml/2006/wordprocessingDrawing" xmlns:w10="urn:schemas-microsoft-com:office:word" xmlns:w="http://schemas.openxmlformats.org/wordprocessingml/2006/main" xmlns:w14="http://schemas.microsoft.com/office/word/2010/wordml" xmlns:w15="http://schemas.microsoft.com/office/word/2012/wordml" xmlns:w16se="http://schemas.microsoft.com/office/word/2015/wordml/symex" xmlns:wpg="http://schemas.microsoft.com/office/word/2010/wordprocessingGroup" xmlns:wpi="http://schemas.microsoft.com/office/word/2010/wordprocessingInk" xmlns:wne="http://schemas.microsoft.com/office/word/2006/wordml" xmlns:wps="http://schemas.microsoft.com/office/word/2010/wordprocessingShape" mc:Ignorable="w14 w15 w16se wp14">
   <w:abstractNum w:abstractNumId="0" w15:restartNumberingAfterBreak="0">
     <w:nsid w:val="00F56DC9"/>
     <w:multiLevelType w:val="multilevel"/>
@@ -12174,7 +12201,7 @@
 </file>
 
 <file path=word/styles.xml><?xml version="1.0" encoding="utf-8"?>
-<w:styles xmlns:mc="http://schemas.openxmlformats.org/markup-compatibility/2006" xmlns:r="http://schemas.openxmlformats.org/officeDocument/2006/relationships" xmlns:w="http://schemas.openxmlformats.org/wordprocessingml/2006/main" xmlns:w14="http://schemas.microsoft.com/office/word/2010/wordml" xmlns:w15="http://schemas.microsoft.com/office/word/2012/wordml" xmlns:w16cid="http://schemas.microsoft.com/office/word/2016/wordml/cid" xmlns:w16se="http://schemas.microsoft.com/office/word/2015/wordml/symex" mc:Ignorable="w14 w15 w16se w16cid">
+<w:styles xmlns:mc="http://schemas.openxmlformats.org/markup-compatibility/2006" xmlns:r="http://schemas.openxmlformats.org/officeDocument/2006/relationships" xmlns:w="http://schemas.openxmlformats.org/wordprocessingml/2006/main" xmlns:w14="http://schemas.microsoft.com/office/word/2010/wordml" xmlns:w15="http://schemas.microsoft.com/office/word/2012/wordml" xmlns:w16se="http://schemas.microsoft.com/office/word/2015/wordml/symex" mc:Ignorable="w14 w15 w16se">
   <w:docDefaults>
     <w:rPrDefault>
       <w:rPr>
@@ -12190,7 +12217,7 @@
       </w:pPr>
     </w:pPrDefault>
   </w:docDefaults>
-  <w:latentStyles w:defLockedState="0" w:defUIPriority="99" w:defSemiHidden="0" w:defUnhideWhenUsed="0" w:defQFormat="0" w:count="375">
+  <w:latentStyles w:defLockedState="0" w:defUIPriority="99" w:defSemiHidden="0" w:defUnhideWhenUsed="0" w:defQFormat="0" w:count="371">
     <w:lsdException w:name="Normal" w:uiPriority="0" w:qFormat="1"/>
     <w:lsdException w:name="heading 1" w:uiPriority="9" w:qFormat="1"/>
     <w:lsdException w:name="heading 2" w:semiHidden="1" w:uiPriority="9" w:unhideWhenUsed="1" w:qFormat="1"/>
@@ -12562,10 +12589,6 @@
     <w:lsdException w:name="List Table 5 Dark Accent 6" w:uiPriority="50"/>
     <w:lsdException w:name="List Table 6 Colorful Accent 6" w:uiPriority="51"/>
     <w:lsdException w:name="List Table 7 Colorful Accent 6" w:uiPriority="52"/>
-    <w:lsdException w:name="Mention" w:semiHidden="1" w:unhideWhenUsed="1"/>
-    <w:lsdException w:name="Smart Hyperlink" w:semiHidden="1" w:unhideWhenUsed="1"/>
-    <w:lsdException w:name="Hashtag" w:semiHidden="1" w:unhideWhenUsed="1"/>
-    <w:lsdException w:name="Unresolved Mention" w:semiHidden="1" w:unhideWhenUsed="1"/>
   </w:latentStyles>
   <w:style w:type="paragraph" w:default="1" w:styleId="Normal">
     <w:name w:val="Normal"/>
@@ -13364,7 +13387,7 @@
 </file>
 
 <file path=customXml/itemProps1.xml><?xml version="1.0" encoding="utf-8"?>
-<ds:datastoreItem xmlns:ds="http://schemas.openxmlformats.org/officeDocument/2006/customXml" ds:itemID="{0128C6FA-48F7-4561-94D5-8CE1E006AD72}">
+<ds:datastoreItem xmlns:ds="http://schemas.openxmlformats.org/officeDocument/2006/customXml" ds:itemID="{9A926965-1E1F-4DF1-A954-9CEF64D00C64}">
   <ds:schemaRefs>
     <ds:schemaRef ds:uri="http://schemas.openxmlformats.org/officeDocument/2006/bibliography"/>
   </ds:schemaRefs>

</xml_diff>

<commit_message>
hacer documentacion en manuales y arquitectura, mejorar el index para descargar el manual de movil,cambios en js para redireccion y mi perfil etc
</commit_message>
<xml_diff>
--- a/Documentacion/RequerimientosInvGenius/Manual_Rol_Administrador_Web.docx
+++ b/Documentacion/RequerimientosInvGenius/Manual_Rol_Administrador_Web.docx
@@ -3693,7 +3693,23 @@
           <w:sz w:val="24"/>
           <w:szCs w:val="24"/>
         </w:rPr>
-        <w:t>En esta sección, los usuarios pueden visualizar su perfil personal, donde tienen la opción de editar su foto de perfil y actualizar su número de teléfono, asegurando que su información esté siempre actualizada y refleje correctamente su identidad en el sistema.</w:t>
+        <w:t xml:space="preserve">En esta sección, los usuarios pueden visualizar su perfil personal, donde tienen la opción de editar su foto de perfil y </w:t>
+      </w:r>
+      <w:r>
+        <w:rPr>
+          <w:rFonts w:ascii="Times New Roman" w:hAnsi="Times New Roman" w:cs="Times New Roman"/>
+          <w:sz w:val="24"/>
+          <w:szCs w:val="24"/>
+        </w:rPr>
+        <w:t>asegurarse</w:t>
+      </w:r>
+      <w:r>
+        <w:rPr>
+          <w:rFonts w:ascii="Times New Roman" w:hAnsi="Times New Roman" w:cs="Times New Roman"/>
+          <w:sz w:val="24"/>
+          <w:szCs w:val="24"/>
+        </w:rPr>
+        <w:t xml:space="preserve"> que su información esté siempre actualizada y refleje correctamente su identidad en el sistema.</w:t>
       </w:r>
     </w:p>
     <w:bookmarkEnd w:id="21"/>
@@ -3707,33 +3723,29 @@
       </w:pPr>
       <w:r>
         <w:rPr>
-          <w:rFonts w:ascii="Times New Roman" w:hAnsi="Times New Roman" w:cs="Times New Roman"/>
-          <w:noProof/>
-          <w:sz w:val="24"/>
-          <w:szCs w:val="24"/>
           <w:lang w:eastAsia="es-CO"/>
         </w:rPr>
         <w:drawing>
-          <wp:anchor distT="0" distB="0" distL="114300" distR="114300" simplePos="0" relativeHeight="251990016" behindDoc="0" locked="0" layoutInCell="1" allowOverlap="1" wp14:anchorId="44E24222" wp14:editId="20BC0AFF">
+          <wp:anchor distT="0" distB="0" distL="114300" distR="114300" simplePos="0" relativeHeight="251996160" behindDoc="0" locked="0" layoutInCell="1" allowOverlap="1" wp14:anchorId="4256C00A" wp14:editId="15121C06">
             <wp:simplePos x="0" y="0"/>
-            <wp:positionH relativeFrom="margin">
-              <wp:posOffset>40889</wp:posOffset>
+            <wp:positionH relativeFrom="page">
+              <wp:posOffset>1080135</wp:posOffset>
             </wp:positionH>
-            <wp:positionV relativeFrom="paragraph">
-              <wp:posOffset>313690</wp:posOffset>
+            <wp:positionV relativeFrom="page">
+              <wp:posOffset>5911215</wp:posOffset>
             </wp:positionV>
-            <wp:extent cx="5350510" cy="2409190"/>
-            <wp:effectExtent l="0" t="0" r="2540" b="0"/>
+            <wp:extent cx="5612130" cy="2446655"/>
+            <wp:effectExtent l="0" t="0" r="7620" b="0"/>
             <wp:wrapThrough wrapText="bothSides">
               <wp:wrapPolygon edited="0">
                 <wp:start x="0" y="0"/>
-                <wp:lineTo x="0" y="21349"/>
-                <wp:lineTo x="21533" y="21349"/>
-                <wp:lineTo x="21533" y="0"/>
+                <wp:lineTo x="0" y="21359"/>
+                <wp:lineTo x="21556" y="21359"/>
+                <wp:lineTo x="21556" y="0"/>
                 <wp:lineTo x="0" y="0"/>
               </wp:wrapPolygon>
             </wp:wrapThrough>
-            <wp:docPr id="4" name="Imagen 4"/>
+            <wp:docPr id="10" name="Imagen 10"/>
             <wp:cNvGraphicFramePr>
               <a:graphicFrameLocks xmlns:a="http://schemas.openxmlformats.org/drawingml/2006/main" noChangeAspect="1"/>
             </wp:cNvGraphicFramePr>
@@ -3744,43 +3756,24 @@
                     <pic:cNvPr id="1" name=""/>
                     <pic:cNvPicPr/>
                   </pic:nvPicPr>
-                  <pic:blipFill rotWithShape="1">
-                    <a:blip r:embed="rId14">
-                      <a:extLst>
-                        <a:ext uri="{28A0092B-C50C-407E-A947-70E740481C1C}">
-                          <a14:useLocalDpi xmlns:a14="http://schemas.microsoft.com/office/drawing/2010/main" val="0"/>
-                        </a:ext>
-                      </a:extLst>
-                    </a:blip>
-                    <a:srcRect l="7936" t="7780" r="10872" b="8579"/>
-                    <a:stretch/>
+                  <pic:blipFill>
+                    <a:blip r:embed="rId14"/>
+                    <a:stretch>
+                      <a:fillRect/>
+                    </a:stretch>
                   </pic:blipFill>
-                  <pic:spPr bwMode="auto">
+                  <pic:spPr>
                     <a:xfrm>
                       <a:off x="0" y="0"/>
-                      <a:ext cx="5350510" cy="2409190"/>
+                      <a:ext cx="5612130" cy="2446655"/>
                     </a:xfrm>
                     <a:prstGeom prst="rect">
                       <a:avLst/>
                     </a:prstGeom>
-                    <a:ln>
-                      <a:noFill/>
-                    </a:ln>
-                    <a:extLst>
-                      <a:ext uri="{53640926-AAD7-44D8-BBD7-CCE9431645EC}">
-                        <a14:shadowObscured xmlns:a14="http://schemas.microsoft.com/office/drawing/2010/main"/>
-                      </a:ext>
-                    </a:extLst>
                   </pic:spPr>
                 </pic:pic>
               </a:graphicData>
             </a:graphic>
-            <wp14:sizeRelH relativeFrom="page">
-              <wp14:pctWidth>0</wp14:pctWidth>
-            </wp14:sizeRelH>
-            <wp14:sizeRelV relativeFrom="page">
-              <wp14:pctHeight>0</wp14:pctHeight>
-            </wp14:sizeRelV>
           </wp:anchor>
         </w:drawing>
       </w:r>
@@ -4838,6 +4831,7 @@
         <w:rPr>
           <w:rFonts w:ascii="Times New Roman" w:hAnsi="Times New Roman" w:cs="Times New Roman"/>
           <w:b/>
+          <w:noProof/>
           <w:lang w:eastAsia="es-CO"/>
         </w:rPr>
         <w:drawing>
@@ -5998,6 +5992,7 @@
           <w:rFonts w:ascii="Times New Roman" w:eastAsia="Times New Roman" w:hAnsi="Times New Roman" w:cs="Times New Roman"/>
           <w:b/>
           <w:bCs/>
+          <w:noProof/>
           <w:sz w:val="24"/>
           <w:szCs w:val="24"/>
           <w:lang w:eastAsia="es-CO"/>
@@ -6538,6 +6533,8 @@
         </w:rPr>
         <w:t xml:space="preserve">. </w:t>
       </w:r>
+      <w:bookmarkStart w:id="26" w:name="_GoBack"/>
+      <w:bookmarkEnd w:id="26"/>
     </w:p>
     <w:p>
       <w:pPr>
@@ -6906,25 +6903,31 @@
       </w:pPr>
       <w:r>
         <w:rPr>
-          <w:rFonts w:ascii="Times New Roman" w:eastAsia="Times New Roman" w:hAnsi="Times New Roman" w:cs="Times New Roman"/>
-          <w:noProof/>
-          <w:sz w:val="24"/>
-          <w:szCs w:val="24"/>
+          <w:rFonts w:ascii="Times New Roman" w:hAnsi="Times New Roman" w:cs="Times New Roman"/>
+          <w:b/>
           <w:lang w:eastAsia="es-CO"/>
         </w:rPr>
         <w:drawing>
-          <wp:anchor distT="0" distB="0" distL="114300" distR="114300" simplePos="0" relativeHeight="251988992" behindDoc="1" locked="0" layoutInCell="1" allowOverlap="1" wp14:anchorId="545A3934" wp14:editId="7AC78124">
+          <wp:anchor distT="0" distB="0" distL="114300" distR="114300" simplePos="0" relativeHeight="251998208" behindDoc="0" locked="0" layoutInCell="1" allowOverlap="1" wp14:anchorId="02F7907B" wp14:editId="32656FE9">
             <wp:simplePos x="0" y="0"/>
             <wp:positionH relativeFrom="margin">
               <wp:align>left</wp:align>
             </wp:positionH>
-            <wp:positionV relativeFrom="paragraph">
-              <wp:posOffset>392233</wp:posOffset>
+            <wp:positionV relativeFrom="page">
+              <wp:posOffset>6720261</wp:posOffset>
             </wp:positionV>
-            <wp:extent cx="5612130" cy="2753360"/>
-            <wp:effectExtent l="0" t="0" r="7620" b="8890"/>
-            <wp:wrapNone/>
-            <wp:docPr id="37" name="Imagen 37"/>
+            <wp:extent cx="5612130" cy="2468880"/>
+            <wp:effectExtent l="0" t="0" r="7620" b="7620"/>
+            <wp:wrapThrough wrapText="bothSides">
+              <wp:wrapPolygon edited="0">
+                <wp:start x="0" y="0"/>
+                <wp:lineTo x="0" y="21500"/>
+                <wp:lineTo x="21556" y="21500"/>
+                <wp:lineTo x="21556" y="0"/>
+                <wp:lineTo x="0" y="0"/>
+              </wp:wrapPolygon>
+            </wp:wrapThrough>
+            <wp:docPr id="11" name="Imagen 11"/>
             <wp:cNvGraphicFramePr>
               <a:graphicFrameLocks xmlns:a="http://schemas.openxmlformats.org/drawingml/2006/main" noChangeAspect="1"/>
             </wp:cNvGraphicFramePr>
@@ -6936,13 +6939,7 @@
                     <pic:cNvPicPr/>
                   </pic:nvPicPr>
                   <pic:blipFill>
-                    <a:blip r:embed="rId31" cstate="print">
-                      <a:extLst>
-                        <a:ext uri="{28A0092B-C50C-407E-A947-70E740481C1C}">
-                          <a14:useLocalDpi xmlns:a14="http://schemas.microsoft.com/office/drawing/2010/main" val="0"/>
-                        </a:ext>
-                      </a:extLst>
-                    </a:blip>
+                    <a:blip r:embed="rId31"/>
                     <a:stretch>
                       <a:fillRect/>
                     </a:stretch>
@@ -6950,7 +6947,7 @@
                   <pic:spPr>
                     <a:xfrm>
                       <a:off x="0" y="0"/>
-                      <a:ext cx="5612130" cy="2753360"/>
+                      <a:ext cx="5612130" cy="2468880"/>
                     </a:xfrm>
                     <a:prstGeom prst="rect">
                       <a:avLst/>
@@ -6959,12 +6956,6 @@
                 </pic:pic>
               </a:graphicData>
             </a:graphic>
-            <wp14:sizeRelH relativeFrom="page">
-              <wp14:pctWidth>0</wp14:pctWidth>
-            </wp14:sizeRelH>
-            <wp14:sizeRelV relativeFrom="page">
-              <wp14:pctHeight>0</wp14:pctHeight>
-            </wp14:sizeRelV>
           </wp:anchor>
         </w:drawing>
       </w:r>
@@ -6992,150 +6983,6 @@
     <w:p>
       <w:pPr>
         <w:spacing w:before="100" w:beforeAutospacing="1" w:after="100" w:afterAutospacing="1" w:line="240" w:lineRule="auto"/>
-        <w:ind w:left="1440"/>
-        <w:rPr>
-          <w:rFonts w:ascii="Times New Roman" w:eastAsia="Times New Roman" w:hAnsi="Times New Roman" w:cs="Times New Roman"/>
-          <w:noProof/>
-          <w:sz w:val="24"/>
-          <w:szCs w:val="24"/>
-          <w:lang w:eastAsia="es-CO"/>
-        </w:rPr>
-      </w:pPr>
-      <w:r>
-        <w:rPr>
-          <w:rFonts w:ascii="Times New Roman" w:eastAsia="Times New Roman" w:hAnsi="Times New Roman" w:cs="Times New Roman"/>
-          <w:noProof/>
-          <w:sz w:val="24"/>
-          <w:szCs w:val="24"/>
-          <w:lang w:eastAsia="es-CO"/>
-        </w:rPr>
-        <w:drawing>
-          <wp:anchor distT="0" distB="0" distL="114300" distR="114300" simplePos="0" relativeHeight="251985920" behindDoc="0" locked="0" layoutInCell="1" allowOverlap="1" wp14:anchorId="4B02E015" wp14:editId="20E1F7CA">
-            <wp:simplePos x="0" y="0"/>
-            <wp:positionH relativeFrom="column">
-              <wp:posOffset>880745</wp:posOffset>
-            </wp:positionH>
-            <wp:positionV relativeFrom="paragraph">
-              <wp:posOffset>127000</wp:posOffset>
-            </wp:positionV>
-            <wp:extent cx="3908360" cy="1549730"/>
-            <wp:effectExtent l="0" t="0" r="0" b="0"/>
-            <wp:wrapNone/>
-            <wp:docPr id="36" name="Imagen 36"/>
-            <wp:cNvGraphicFramePr>
-              <a:graphicFrameLocks xmlns:a="http://schemas.openxmlformats.org/drawingml/2006/main" noChangeAspect="1"/>
-            </wp:cNvGraphicFramePr>
-            <a:graphic xmlns:a="http://schemas.openxmlformats.org/drawingml/2006/main">
-              <a:graphicData uri="http://schemas.openxmlformats.org/drawingml/2006/picture">
-                <pic:pic xmlns:pic="http://schemas.openxmlformats.org/drawingml/2006/picture">
-                  <pic:nvPicPr>
-                    <pic:cNvPr id="1" name=""/>
-                    <pic:cNvPicPr/>
-                  </pic:nvPicPr>
-                  <pic:blipFill rotWithShape="1">
-                    <a:blip r:embed="rId32" cstate="print">
-                      <a:extLst>
-                        <a:ext uri="{28A0092B-C50C-407E-A947-70E740481C1C}">
-                          <a14:useLocalDpi xmlns:a14="http://schemas.microsoft.com/office/drawing/2010/main" val="0"/>
-                        </a:ext>
-                      </a:extLst>
-                    </a:blip>
-                    <a:srcRect b="3000"/>
-                    <a:stretch/>
-                  </pic:blipFill>
-                  <pic:spPr bwMode="auto">
-                    <a:xfrm>
-                      <a:off x="0" y="0"/>
-                      <a:ext cx="3908360" cy="1549730"/>
-                    </a:xfrm>
-                    <a:prstGeom prst="rect">
-                      <a:avLst/>
-                    </a:prstGeom>
-                    <a:ln>
-                      <a:noFill/>
-                    </a:ln>
-                    <a:extLst>
-                      <a:ext uri="{53640926-AAD7-44D8-BBD7-CCE9431645EC}">
-                        <a14:shadowObscured xmlns:a14="http://schemas.microsoft.com/office/drawing/2010/main"/>
-                      </a:ext>
-                    </a:extLst>
-                  </pic:spPr>
-                </pic:pic>
-              </a:graphicData>
-            </a:graphic>
-            <wp14:sizeRelH relativeFrom="page">
-              <wp14:pctWidth>0</wp14:pctWidth>
-            </wp14:sizeRelH>
-            <wp14:sizeRelV relativeFrom="page">
-              <wp14:pctHeight>0</wp14:pctHeight>
-            </wp14:sizeRelV>
-          </wp:anchor>
-        </w:drawing>
-      </w:r>
-    </w:p>
-    <w:p>
-      <w:pPr>
-        <w:spacing w:before="100" w:beforeAutospacing="1" w:after="100" w:afterAutospacing="1" w:line="240" w:lineRule="auto"/>
-        <w:ind w:left="1440"/>
-        <w:rPr>
-          <w:rFonts w:ascii="Times New Roman" w:eastAsia="Times New Roman" w:hAnsi="Times New Roman" w:cs="Times New Roman"/>
-          <w:sz w:val="24"/>
-          <w:szCs w:val="24"/>
-          <w:lang w:eastAsia="es-CO"/>
-        </w:rPr>
-      </w:pPr>
-    </w:p>
-    <w:p>
-      <w:pPr>
-        <w:spacing w:before="100" w:beforeAutospacing="1" w:after="100" w:afterAutospacing="1" w:line="240" w:lineRule="auto"/>
-        <w:ind w:left="1440"/>
-        <w:rPr>
-          <w:rFonts w:ascii="Times New Roman" w:eastAsia="Times New Roman" w:hAnsi="Times New Roman" w:cs="Times New Roman"/>
-          <w:sz w:val="24"/>
-          <w:szCs w:val="24"/>
-          <w:lang w:eastAsia="es-CO"/>
-        </w:rPr>
-      </w:pPr>
-    </w:p>
-    <w:p>
-      <w:pPr>
-        <w:spacing w:before="100" w:beforeAutospacing="1" w:after="100" w:afterAutospacing="1" w:line="240" w:lineRule="auto"/>
-        <w:ind w:left="1440"/>
-        <w:rPr>
-          <w:rFonts w:ascii="Times New Roman" w:eastAsia="Times New Roman" w:hAnsi="Times New Roman" w:cs="Times New Roman"/>
-          <w:sz w:val="24"/>
-          <w:szCs w:val="24"/>
-          <w:lang w:eastAsia="es-CO"/>
-        </w:rPr>
-      </w:pPr>
-    </w:p>
-    <w:p>
-      <w:pPr>
-        <w:spacing w:before="100" w:beforeAutospacing="1" w:after="100" w:afterAutospacing="1" w:line="240" w:lineRule="auto"/>
-        <w:ind w:left="1440"/>
-        <w:rPr>
-          <w:rFonts w:ascii="Times New Roman" w:eastAsia="Times New Roman" w:hAnsi="Times New Roman" w:cs="Times New Roman"/>
-          <w:sz w:val="24"/>
-          <w:szCs w:val="24"/>
-          <w:lang w:eastAsia="es-CO"/>
-        </w:rPr>
-      </w:pPr>
-    </w:p>
-    <w:p>
-      <w:pPr>
-        <w:spacing w:before="100" w:beforeAutospacing="1" w:after="100" w:afterAutospacing="1" w:line="240" w:lineRule="auto"/>
-        <w:rPr>
-          <w:rFonts w:ascii="Times New Roman" w:eastAsia="Times New Roman" w:hAnsi="Times New Roman" w:cs="Times New Roman"/>
-          <w:sz w:val="24"/>
-          <w:szCs w:val="24"/>
-          <w:lang w:eastAsia="es-CO"/>
-        </w:rPr>
-      </w:pPr>
-    </w:p>
-    <w:p>
-      <w:pPr>
-        <w:spacing w:before="100" w:beforeAutospacing="1" w:after="100" w:afterAutospacing="1" w:line="240" w:lineRule="auto"/>
-        <w:ind w:left="1440"/>
         <w:rPr>
           <w:rFonts w:ascii="Times New Roman" w:eastAsia="Times New Roman" w:hAnsi="Times New Roman" w:cs="Times New Roman"/>
           <w:sz w:val="24"/>
@@ -7266,105 +7113,31 @@
       </w:pPr>
       <w:r>
         <w:rPr>
-          <w:rFonts w:ascii="Times New Roman" w:eastAsia="Times New Roman" w:hAnsi="Times New Roman" w:cs="Times New Roman"/>
+          <w:rFonts w:ascii="Times New Roman" w:hAnsi="Times New Roman" w:cs="Times New Roman"/>
           <w:b/>
-          <w:bCs/>
-          <w:sz w:val="24"/>
-          <w:szCs w:val="24"/>
-          <w:lang w:eastAsia="es-CO"/>
-        </w:rPr>
-        <w:t>Cambiar Estado de la Marca</w:t>
-      </w:r>
-      <w:r>
-        <w:rPr>
-          <w:rFonts w:ascii="Times New Roman" w:eastAsia="Times New Roman" w:hAnsi="Times New Roman" w:cs="Times New Roman"/>
-          <w:sz w:val="24"/>
-          <w:szCs w:val="24"/>
-          <w:lang w:eastAsia="es-CO"/>
-        </w:rPr>
-        <w:t>: Posibilidad de activar o desactivar marcas según su relevancia.</w:t>
-      </w:r>
-    </w:p>
-    <w:p>
-      <w:pPr>
-        <w:pStyle w:val="NormalWeb"/>
-      </w:pPr>
-      <w:r>
-        <w:rPr>
-          <w:noProof/>
+          <w:lang w:eastAsia="es-CO"/>
         </w:rPr>
         <w:drawing>
-          <wp:anchor distT="0" distB="0" distL="114300" distR="114300" simplePos="0" relativeHeight="251986944" behindDoc="0" locked="0" layoutInCell="1" allowOverlap="1" wp14:anchorId="28407242" wp14:editId="45145AD8">
+          <wp:anchor distT="0" distB="0" distL="114300" distR="114300" simplePos="0" relativeHeight="252000256" behindDoc="0" locked="0" layoutInCell="1" allowOverlap="1" wp14:anchorId="464D0952" wp14:editId="0600CB82">
             <wp:simplePos x="0" y="0"/>
-            <wp:positionH relativeFrom="column">
-              <wp:posOffset>886354</wp:posOffset>
+            <wp:positionH relativeFrom="margin">
+              <wp:align>left</wp:align>
             </wp:positionH>
-            <wp:positionV relativeFrom="paragraph">
-              <wp:posOffset>798251</wp:posOffset>
+            <wp:positionV relativeFrom="page">
+              <wp:posOffset>2520429</wp:posOffset>
             </wp:positionV>
-            <wp:extent cx="3851777" cy="986155"/>
-            <wp:effectExtent l="0" t="0" r="0" b="4445"/>
-            <wp:wrapNone/>
-            <wp:docPr id="39" name="Imagen 39"/>
-            <wp:cNvGraphicFramePr>
-              <a:graphicFrameLocks xmlns:a="http://schemas.openxmlformats.org/drawingml/2006/main" noChangeAspect="1"/>
-            </wp:cNvGraphicFramePr>
-            <a:graphic xmlns:a="http://schemas.openxmlformats.org/drawingml/2006/main">
-              <a:graphicData uri="http://schemas.openxmlformats.org/drawingml/2006/picture">
-                <pic:pic xmlns:pic="http://schemas.openxmlformats.org/drawingml/2006/picture">
-                  <pic:nvPicPr>
-                    <pic:cNvPr id="1" name=""/>
-                    <pic:cNvPicPr/>
-                  </pic:nvPicPr>
-                  <pic:blipFill rotWithShape="1">
-                    <a:blip r:embed="rId33" cstate="print">
-                      <a:extLst>
-                        <a:ext uri="{28A0092B-C50C-407E-A947-70E740481C1C}">
-                          <a14:useLocalDpi xmlns:a14="http://schemas.microsoft.com/office/drawing/2010/main" val="0"/>
-                        </a:ext>
-                      </a:extLst>
-                    </a:blip>
-                    <a:srcRect t="33587"/>
-                    <a:stretch/>
-                  </pic:blipFill>
-                  <pic:spPr bwMode="auto">
-                    <a:xfrm>
-                      <a:off x="0" y="0"/>
-                      <a:ext cx="3857336" cy="987578"/>
-                    </a:xfrm>
-                    <a:prstGeom prst="rect">
-                      <a:avLst/>
-                    </a:prstGeom>
-                    <a:ln>
-                      <a:noFill/>
-                    </a:ln>
-                    <a:extLst>
-                      <a:ext uri="{53640926-AAD7-44D8-BBD7-CCE9431645EC}">
-                        <a14:shadowObscured xmlns:a14="http://schemas.microsoft.com/office/drawing/2010/main"/>
-                      </a:ext>
-                    </a:extLst>
-                  </pic:spPr>
-                </pic:pic>
-              </a:graphicData>
-            </a:graphic>
-            <wp14:sizeRelH relativeFrom="page">
-              <wp14:pctWidth>0</wp14:pctWidth>
-            </wp14:sizeRelH>
-            <wp14:sizeRelV relativeFrom="page">
-              <wp14:pctHeight>0</wp14:pctHeight>
-            </wp14:sizeRelV>
-          </wp:anchor>
-        </w:drawing>
-      </w:r>
-      <w:r>
-        <w:rPr>
-          <w:noProof/>
-        </w:rPr>
-        <w:drawing>
-          <wp:inline distT="0" distB="0" distL="0" distR="0" wp14:anchorId="26A6A594" wp14:editId="46546895">
-            <wp:extent cx="5612130" cy="2744470"/>
-            <wp:effectExtent l="0" t="0" r="7620" b="0"/>
-            <wp:docPr id="38" name="Imagen 38"/>
+            <wp:extent cx="5612130" cy="2433955"/>
+            <wp:effectExtent l="0" t="0" r="7620" b="4445"/>
+            <wp:wrapThrough wrapText="bothSides">
+              <wp:wrapPolygon edited="0">
+                <wp:start x="0" y="0"/>
+                <wp:lineTo x="0" y="21470"/>
+                <wp:lineTo x="21556" y="21470"/>
+                <wp:lineTo x="21556" y="0"/>
+                <wp:lineTo x="0" y="0"/>
+              </wp:wrapPolygon>
+            </wp:wrapThrough>
+            <wp:docPr id="2116503973" name="Imagen 2116503973"/>
             <wp:cNvGraphicFramePr>
               <a:graphicFrameLocks xmlns:a="http://schemas.openxmlformats.org/drawingml/2006/main" noChangeAspect="1"/>
             </wp:cNvGraphicFramePr>
@@ -7376,7 +7149,7 @@
                     <pic:cNvPicPr/>
                   </pic:nvPicPr>
                   <pic:blipFill>
-                    <a:blip r:embed="rId34"/>
+                    <a:blip r:embed="rId32"/>
                     <a:stretch>
                       <a:fillRect/>
                     </a:stretch>
@@ -7384,7 +7157,7 @@
                   <pic:spPr>
                     <a:xfrm>
                       <a:off x="0" y="0"/>
-                      <a:ext cx="5612130" cy="2744470"/>
+                      <a:ext cx="5612130" cy="2433955"/>
                     </a:xfrm>
                     <a:prstGeom prst="rect">
                       <a:avLst/>
@@ -7393,9 +7166,34 @@
                 </pic:pic>
               </a:graphicData>
             </a:graphic>
-          </wp:inline>
+          </wp:anchor>
         </w:drawing>
       </w:r>
+      <w:r>
+        <w:rPr>
+          <w:rFonts w:ascii="Times New Roman" w:eastAsia="Times New Roman" w:hAnsi="Times New Roman" w:cs="Times New Roman"/>
+          <w:b/>
+          <w:bCs/>
+          <w:sz w:val="24"/>
+          <w:szCs w:val="24"/>
+          <w:lang w:eastAsia="es-CO"/>
+        </w:rPr>
+        <w:t>Cambiar Estado de la Marca</w:t>
+      </w:r>
+      <w:r>
+        <w:rPr>
+          <w:rFonts w:ascii="Times New Roman" w:eastAsia="Times New Roman" w:hAnsi="Times New Roman" w:cs="Times New Roman"/>
+          <w:sz w:val="24"/>
+          <w:szCs w:val="24"/>
+          <w:lang w:eastAsia="es-CO"/>
+        </w:rPr>
+        <w:t>: Posibilidad de activar o desactivar marcas según su relevancia.</w:t>
+      </w:r>
+    </w:p>
+    <w:p>
+      <w:pPr>
+        <w:pStyle w:val="NormalWeb"/>
+      </w:pPr>
     </w:p>
     <w:p>
       <w:pPr>
@@ -7476,8 +7274,6 @@
           <w:szCs w:val="24"/>
         </w:rPr>
       </w:pPr>
-      <w:bookmarkStart w:id="26" w:name="_GoBack"/>
-      <w:bookmarkEnd w:id="26"/>
     </w:p>
     <w:p>
       <w:pPr>
@@ -7618,10 +7414,10 @@
       </w:pPr>
     </w:p>
     <w:sectPr>
-      <w:headerReference w:type="even" r:id="rId35"/>
-      <w:headerReference w:type="default" r:id="rId36"/>
-      <w:footerReference w:type="default" r:id="rId37"/>
-      <w:headerReference w:type="first" r:id="rId38"/>
+      <w:headerReference w:type="even" r:id="rId33"/>
+      <w:headerReference w:type="default" r:id="rId34"/>
+      <w:footerReference w:type="default" r:id="rId35"/>
+      <w:headerReference w:type="first" r:id="rId36"/>
       <w:pgSz w:w="12240" w:h="15840"/>
       <w:pgMar w:top="1418" w:right="1701" w:bottom="1418" w:left="1701" w:header="709" w:footer="709" w:gutter="0"/>
       <w:cols w:space="708"/>
@@ -7809,7 +7605,7 @@
             <w:szCs w:val="24"/>
             <w:lang w:val="es-ES"/>
           </w:rPr>
-          <w:t>16</w:t>
+          <w:t>18</w:t>
         </w:r>
         <w:r>
           <w:rPr>
@@ -13375,7 +13171,7 @@
 </file>
 
 <file path=customXml/itemProps1.xml><?xml version="1.0" encoding="utf-8"?>
-<ds:datastoreItem xmlns:ds="http://schemas.openxmlformats.org/officeDocument/2006/customXml" ds:itemID="{40AB10E1-6164-48D3-AA93-800FDB667CB3}">
+<ds:datastoreItem xmlns:ds="http://schemas.openxmlformats.org/officeDocument/2006/customXml" ds:itemID="{C3D3AC4F-1721-499C-8755-C448F2DF993E}">
   <ds:schemaRefs>
     <ds:schemaRef ds:uri="http://schemas.openxmlformats.org/officeDocument/2006/bibliography"/>
   </ds:schemaRefs>

</xml_diff>